<commit_message>
travail sur architecture contract development
</commit_message>
<xml_diff>
--- a/Artefacts/Architecture/Statement of Architecture Work/Statement of Architecture Work FR.docx
+++ b/Artefacts/Architecture/Statement of Architecture Work/Statement of Architecture Work FR.docx
@@ -23669,13 +23669,8 @@
         <w:pStyle w:val="Titre1"/>
       </w:pPr>
       <w:bookmarkStart w:id="59" w:name="_Toc146613881"/>
-      <w:proofErr w:type="spellStart"/>
       <w:r>
-        <w:t>Approbation</w:t>
-      </w:r>
-      <w:proofErr w:type="spellEnd"/>
-      <w:r>
-        <w:t>s signées</w:t>
+        <w:t>Approbations signées</w:t>
       </w:r>
       <w:bookmarkEnd w:id="59"/>
     </w:p>
@@ -36735,7 +36730,7 @@
     <w:charset w:val="02"/>
     <w:family w:val="decorative"/>
     <w:pitch w:val="variable"/>
-    <w:sig w:usb0="00000000" w:usb1="10000000" w:usb2="00000000" w:usb3="00000000" w:csb0="80000000" w:csb1="00000000"/>
+    <w:sig w:usb0="00000003" w:usb1="10000000" w:usb2="00000000" w:usb3="00000000" w:csb0="80000001" w:csb1="00000000"/>
   </w:font>
   <w:font w:name="Courier New">
     <w:panose1 w:val="02070309020205020404"/>
@@ -36815,8 +36810,8 @@
     <w:rsidRoot w:val="005923F9"/>
     <w:rsid w:val="00557379"/>
     <w:rsid w:val="005923F9"/>
-    <w:rsid w:val="00AF77A2"/>
     <w:rsid w:val="00E86692"/>
+    <w:rsid w:val="00FA1039"/>
   </w:rsids>
   <m:mathPr>
     <m:mathFont m:val="Cambria Math"/>

</xml_diff>